<commit_message>
variable raison_annul + précisions modif
</commit_message>
<xml_diff>
--- a/Documentation/Gestion d’un hôtel.docx
+++ b/Documentation/Gestion d’un hôtel.docx
@@ -418,8 +418,6 @@
         <w:tab/>
         <w:t xml:space="preserve">       </w:t>
       </w:r>
-      <w:bookmarkStart w:id="0" w:name="_GoBack"/>
-      <w:bookmarkEnd w:id="0"/>
       <w:r>
         <w:rPr>
           <w:b/>
@@ -435,7 +433,7 @@
     </w:p>
     <w:p/>
     <w:p/>
-    <w:bookmarkStart w:id="1" w:name="_Toc317180531" w:displacedByCustomXml="next"/>
+    <w:bookmarkStart w:id="0" w:name="_Toc317180531" w:displacedByCustomXml="next"/>
     <w:sdt>
       <w:sdtPr>
         <w:id w:val="1776745062"/>
@@ -456,7 +454,7 @@
         </w:p>
       </w:sdtContent>
     </w:sdt>
-    <w:bookmarkEnd w:id="1" w:displacedByCustomXml="prev"/>
+    <w:bookmarkEnd w:id="0" w:displacedByCustomXml="prev"/>
     <w:p>
       <w:pPr>
         <w:pStyle w:val="TM1"/>
@@ -1612,25 +1610,70 @@
           <w:docGrid w:linePitch="360" w:charSpace="-6145"/>
         </w:sectPr>
       </w:pPr>
-      <w:bookmarkStart w:id="2" w:name="_Toc315434681"/>
-      <w:bookmarkEnd w:id="2"/>
+      <w:bookmarkStart w:id="1" w:name="_Toc315434681"/>
+      <w:bookmarkEnd w:id="1"/>
     </w:p>
     <w:p>
       <w:pPr>
         <w:pStyle w:val="Heading1"/>
       </w:pPr>
-      <w:bookmarkStart w:id="3" w:name="_Toc317180532"/>
+      <w:bookmarkStart w:id="2" w:name="_Toc317180532"/>
       <w:r>
         <w:lastRenderedPageBreak/>
         <w:t>INTRODUCTION</w:t>
       </w:r>
+      <w:bookmarkEnd w:id="2"/>
+    </w:p>
+    <w:p>
+      <w:pPr>
+        <w:tabs>
+          <w:tab w:val="left" w:pos="3080"/>
+        </w:tabs>
+      </w:pPr>
+    </w:p>
+    <w:p>
+      <w:pPr>
+        <w:pStyle w:val="Heading2"/>
+        <w:spacing w:line="276" w:lineRule="auto"/>
+      </w:pPr>
+      <w:bookmarkStart w:id="3" w:name="_Toc315434682"/>
+      <w:bookmarkStart w:id="4" w:name="_Toc317180533"/>
       <w:bookmarkEnd w:id="3"/>
-    </w:p>
-    <w:p>
-      <w:pPr>
-        <w:tabs>
-          <w:tab w:val="left" w:pos="3080"/>
-        </w:tabs>
+      <w:r>
+        <w:t>Objet</w:t>
+      </w:r>
+      <w:bookmarkEnd w:id="4"/>
+    </w:p>
+    <w:p>
+      <w:pPr>
+        <w:tabs>
+          <w:tab w:val="left" w:pos="3080"/>
+        </w:tabs>
+        <w:spacing w:line="276" w:lineRule="auto"/>
+        <w:jc w:val="both"/>
+      </w:pPr>
+      <w:r>
+        <w:t xml:space="preserve">Ce document a pour objet de définir les exigences liées au programme concernant la gestion d’un hôtel. </w:t>
+      </w:r>
+    </w:p>
+    <w:p>
+      <w:pPr>
+        <w:tabs>
+          <w:tab w:val="left" w:pos="3080"/>
+        </w:tabs>
+        <w:spacing w:line="276" w:lineRule="auto"/>
+        <w:jc w:val="both"/>
+      </w:pPr>
+      <w:r>
+        <w:t>Il est destiné à la réservation de chambres dans un hôtel pour une période définie.</w:t>
+      </w:r>
+    </w:p>
+    <w:p>
+      <w:pPr>
+        <w:tabs>
+          <w:tab w:val="left" w:pos="3080"/>
+        </w:tabs>
+        <w:spacing w:line="276" w:lineRule="auto"/>
       </w:pPr>
     </w:p>
     <w:p>
@@ -1638,58 +1681,13 @@
         <w:pStyle w:val="Heading2"/>
         <w:spacing w:line="276" w:lineRule="auto"/>
       </w:pPr>
-      <w:bookmarkStart w:id="4" w:name="_Toc315434682"/>
-      <w:bookmarkStart w:id="5" w:name="_Toc317180533"/>
-      <w:bookmarkEnd w:id="4"/>
-      <w:r>
-        <w:t>Objet</w:t>
-      </w:r>
+      <w:bookmarkStart w:id="5" w:name="_Toc315434683"/>
+      <w:bookmarkStart w:id="6" w:name="_Toc317180534"/>
       <w:bookmarkEnd w:id="5"/>
-    </w:p>
-    <w:p>
-      <w:pPr>
-        <w:tabs>
-          <w:tab w:val="left" w:pos="3080"/>
-        </w:tabs>
-        <w:spacing w:line="276" w:lineRule="auto"/>
-        <w:jc w:val="both"/>
-      </w:pPr>
-      <w:r>
-        <w:t xml:space="preserve">Ce document a pour objet de définir les exigences liées au programme concernant la gestion d’un hôtel. </w:t>
-      </w:r>
-    </w:p>
-    <w:p>
-      <w:pPr>
-        <w:tabs>
-          <w:tab w:val="left" w:pos="3080"/>
-        </w:tabs>
-        <w:spacing w:line="276" w:lineRule="auto"/>
-        <w:jc w:val="both"/>
-      </w:pPr>
-      <w:r>
-        <w:t>Il est destiné à la réservation de chambres dans un hôtel pour une période définie.</w:t>
-      </w:r>
-    </w:p>
-    <w:p>
-      <w:pPr>
-        <w:tabs>
-          <w:tab w:val="left" w:pos="3080"/>
-        </w:tabs>
-        <w:spacing w:line="276" w:lineRule="auto"/>
-      </w:pPr>
-    </w:p>
-    <w:p>
-      <w:pPr>
-        <w:pStyle w:val="Heading2"/>
-        <w:spacing w:line="276" w:lineRule="auto"/>
-      </w:pPr>
-      <w:bookmarkStart w:id="6" w:name="_Toc315434683"/>
-      <w:bookmarkStart w:id="7" w:name="_Toc317180534"/>
+      <w:r>
+        <w:t>Portée</w:t>
+      </w:r>
       <w:bookmarkEnd w:id="6"/>
-      <w:r>
-        <w:t>Portée</w:t>
-      </w:r>
-      <w:bookmarkEnd w:id="7"/>
     </w:p>
     <w:p>
       <w:pPr>
@@ -1828,13 +1826,13 @@
         <w:pStyle w:val="Heading3"/>
         <w:spacing w:line="276" w:lineRule="auto"/>
       </w:pPr>
-      <w:bookmarkStart w:id="8" w:name="_Toc315434684"/>
-      <w:bookmarkStart w:id="9" w:name="_Toc317180535"/>
+      <w:bookmarkStart w:id="7" w:name="_Toc315434684"/>
+      <w:bookmarkStart w:id="8" w:name="_Toc317180535"/>
+      <w:bookmarkEnd w:id="7"/>
+      <w:r>
+        <w:t>RÉSERVATION</w:t>
+      </w:r>
       <w:bookmarkEnd w:id="8"/>
-      <w:r>
-        <w:t>RÉSERVATION</w:t>
-      </w:r>
-      <w:bookmarkEnd w:id="9"/>
     </w:p>
     <w:p>
       <w:pPr>
@@ -2239,7 +2237,15 @@
         <w:spacing w:line="276" w:lineRule="auto"/>
       </w:pPr>
       <w:r>
-        <w:t xml:space="preserve">Dans le cas d’une modification de la chambre, aucun remboursement n’est effectué de la part de l’hôtel. En revanche, dans le cas d’une chambre supérieure. </w:t>
+        <w:t>Dans le cas d’une modification de la chambre, aucun remboursement n’est effectué de la part de l’hôtel. En revanche, dans le cas d’une chambre supérieure</w:t>
+      </w:r>
+      <w:r>
+        <w:t>, le client doit payer la différence</w:t>
+      </w:r>
+      <w:bookmarkStart w:id="9" w:name="_GoBack"/>
+      <w:bookmarkEnd w:id="9"/>
+      <w:r>
+        <w:t xml:space="preserve">. </w:t>
       </w:r>
     </w:p>
     <w:p>
@@ -2248,88 +2254,10 @@
         <w:jc w:val="both"/>
       </w:pPr>
       <w:r>
-        <w:t xml:space="preserve">De même, si la période a été modifiée, aucun remboursement n’est effectué en rapport avec le calcul du nombre de nuitées hors et basse saison. Néanmoins, dans le cas d’une diminution du nombre de nuitées total, un remboursement de la différence est effectué. </w:t>
-      </w:r>
-    </w:p>
-    <w:p>
-      <w:pPr>
-        <w:pStyle w:val="Heading3"/>
-        <w:spacing w:line="276" w:lineRule="auto"/>
-        <w:rPr>
-          <w:rFonts w:asciiTheme="minorHAnsi" w:eastAsiaTheme="minorEastAsia" w:hAnsiTheme="minorHAnsi" w:cstheme="minorBidi"/>
-          <w:b w:val="0"/>
-          <w:bCs w:val="0"/>
-          <w:color w:val="00000A"/>
-        </w:rPr>
-      </w:pPr>
-    </w:p>
-    <w:p>
-      <w:pPr>
-        <w:pStyle w:val="Heading3"/>
-        <w:spacing w:line="276" w:lineRule="auto"/>
-      </w:pPr>
-      <w:bookmarkStart w:id="10" w:name="_Toc315434685"/>
-      <w:bookmarkStart w:id="11" w:name="_Toc317180536"/>
-      <w:bookmarkEnd w:id="10"/>
-      <w:r>
-        <w:t>PLANNNIG</w:t>
-      </w:r>
-      <w:bookmarkEnd w:id="11"/>
-    </w:p>
-    <w:p>
-      <w:pPr>
-        <w:tabs>
-          <w:tab w:val="left" w:pos="3080"/>
-        </w:tabs>
-        <w:spacing w:line="276" w:lineRule="auto"/>
-        <w:jc w:val="both"/>
-      </w:pPr>
-      <w:r>
-        <w:t>Le système indique si une chambre est libre à la réservation ou indisponible. Si elle est indisponible, elle peut l’être par des clients ou pour cause de travaux ou d’entretien.</w:t>
-      </w:r>
-    </w:p>
-    <w:p>
-      <w:pPr>
-        <w:tabs>
-          <w:tab w:val="left" w:pos="3080"/>
-        </w:tabs>
-        <w:spacing w:line="276" w:lineRule="auto"/>
-        <w:jc w:val="both"/>
-      </w:pPr>
-      <w:r>
-        <w:t xml:space="preserve">Pour un jour ou une période donnés, l’utilisateur a accès au statut des chambres et, le cas échéant, au motif de leur indisponibilité. </w:t>
-      </w:r>
-    </w:p>
-    <w:p>
-      <w:pPr>
-        <w:tabs>
-          <w:tab w:val="left" w:pos="3080"/>
-        </w:tabs>
-        <w:spacing w:line="276" w:lineRule="auto"/>
-      </w:pPr>
-    </w:p>
-    <w:p>
-      <w:pPr>
-        <w:pStyle w:val="Heading3"/>
-        <w:spacing w:line="276" w:lineRule="auto"/>
-      </w:pPr>
-      <w:bookmarkStart w:id="12" w:name="_Toc315434686"/>
-      <w:bookmarkStart w:id="13" w:name="_Toc317180537"/>
-      <w:bookmarkEnd w:id="12"/>
-      <w:r>
-        <w:t>CHAMBRE</w:t>
-      </w:r>
-      <w:bookmarkEnd w:id="13"/>
-    </w:p>
-    <w:p>
-      <w:pPr>
-        <w:tabs>
-          <w:tab w:val="left" w:pos="3080"/>
-        </w:tabs>
-        <w:spacing w:line="276" w:lineRule="auto"/>
-      </w:pPr>
-      <w:r>
-        <w:t>Pour une chambre, on a :</w:t>
+        <w:t>De même, si la période a été modifiée, aucun remboursement n’est effectué en rapport avec le calcul du nombre de nuitées hors et basse saison. Néanmoins, dans le cas d’une diminution du nombre de nuitées total, un remboursement</w:t>
+      </w:r>
+      <w:r>
+        <w:t xml:space="preserve"> de la différence est effectué de la même manière que pour l’annulation, c’est à dire : </w:t>
       </w:r>
     </w:p>
     <w:p>
@@ -2339,13 +2267,11 @@
           <w:ilvl w:val="0"/>
           <w:numId w:val="1"/>
         </w:numPr>
-        <w:tabs>
-          <w:tab w:val="left" w:pos="3080"/>
-        </w:tabs>
-        <w:spacing w:line="276" w:lineRule="auto"/>
-      </w:pPr>
-      <w:r>
-        <w:t>numéro de la chambre (défini par la numérotation de l’hôtel)</w:t>
+        <w:spacing w:line="276" w:lineRule="auto"/>
+        <w:jc w:val="both"/>
+      </w:pPr>
+      <w:r>
+        <w:t xml:space="preserve">Remboursement de 70% de la différence plus de 14 jours avant la date de début de séjour. </w:t>
       </w:r>
     </w:p>
     <w:p>
@@ -2355,19 +2281,11 @@
           <w:ilvl w:val="0"/>
           <w:numId w:val="1"/>
         </w:numPr>
-        <w:tabs>
-          <w:tab w:val="left" w:pos="3080"/>
-        </w:tabs>
-        <w:spacing w:line="276" w:lineRule="auto"/>
-      </w:pPr>
-      <w:r>
-        <w:t>type (</w:t>
-      </w:r>
-      <w:r>
-        <w:t>simple/double</w:t>
-      </w:r>
-      <w:r>
-        <w:t xml:space="preserve">/triple) </w:t>
+        <w:spacing w:line="276" w:lineRule="auto"/>
+        <w:jc w:val="both"/>
+      </w:pPr>
+      <w:r>
+        <w:t xml:space="preserve">Remboursement de 30% de la différence plus de 7 jours avant la date de début de séjour. </w:t>
       </w:r>
     </w:p>
     <w:p>
@@ -2377,13 +2295,92 @@
           <w:ilvl w:val="0"/>
           <w:numId w:val="1"/>
         </w:numPr>
-        <w:tabs>
-          <w:tab w:val="left" w:pos="3080"/>
-        </w:tabs>
-        <w:spacing w:line="276" w:lineRule="auto"/>
-      </w:pPr>
-      <w:r>
-        <w:t>catégorie (chambre/suite)</w:t>
+        <w:spacing w:line="276" w:lineRule="auto"/>
+        <w:jc w:val="both"/>
+      </w:pPr>
+      <w:r>
+        <w:t xml:space="preserve">Pas de remboursement de la différence une semaine avant la date de début de séjour. </w:t>
+      </w:r>
+    </w:p>
+    <w:p>
+      <w:pPr>
+        <w:pStyle w:val="Heading3"/>
+        <w:spacing w:line="276" w:lineRule="auto"/>
+        <w:rPr>
+          <w:rFonts w:asciiTheme="minorHAnsi" w:eastAsiaTheme="minorEastAsia" w:hAnsiTheme="minorHAnsi" w:cstheme="minorBidi"/>
+          <w:b w:val="0"/>
+          <w:bCs w:val="0"/>
+          <w:color w:val="00000A"/>
+        </w:rPr>
+      </w:pPr>
+    </w:p>
+    <w:p>
+      <w:pPr>
+        <w:pStyle w:val="Heading3"/>
+        <w:spacing w:line="276" w:lineRule="auto"/>
+      </w:pPr>
+      <w:bookmarkStart w:id="10" w:name="_Toc315434685"/>
+      <w:bookmarkStart w:id="11" w:name="_Toc317180536"/>
+      <w:bookmarkEnd w:id="10"/>
+      <w:r>
+        <w:t>PLANNNIG</w:t>
+      </w:r>
+      <w:bookmarkEnd w:id="11"/>
+    </w:p>
+    <w:p>
+      <w:pPr>
+        <w:tabs>
+          <w:tab w:val="left" w:pos="3080"/>
+        </w:tabs>
+        <w:spacing w:line="276" w:lineRule="auto"/>
+        <w:jc w:val="both"/>
+      </w:pPr>
+      <w:r>
+        <w:t>Le système indique si une chambre est libre à la réservation ou indisponible. Si elle est indisponible, elle peut l’être par des clients ou pour cause de travaux ou d’entretien.</w:t>
+      </w:r>
+    </w:p>
+    <w:p>
+      <w:pPr>
+        <w:tabs>
+          <w:tab w:val="left" w:pos="3080"/>
+        </w:tabs>
+        <w:spacing w:line="276" w:lineRule="auto"/>
+        <w:jc w:val="both"/>
+      </w:pPr>
+      <w:r>
+        <w:t xml:space="preserve">Pour un jour ou une période donnés, l’utilisateur a accès au statut des chambres et, le cas échéant, au motif de leur indisponibilité. </w:t>
+      </w:r>
+    </w:p>
+    <w:p>
+      <w:pPr>
+        <w:tabs>
+          <w:tab w:val="left" w:pos="3080"/>
+        </w:tabs>
+        <w:spacing w:line="276" w:lineRule="auto"/>
+      </w:pPr>
+    </w:p>
+    <w:p>
+      <w:pPr>
+        <w:pStyle w:val="Heading3"/>
+        <w:spacing w:line="276" w:lineRule="auto"/>
+      </w:pPr>
+      <w:bookmarkStart w:id="12" w:name="_Toc315434686"/>
+      <w:bookmarkStart w:id="13" w:name="_Toc317180537"/>
+      <w:bookmarkEnd w:id="12"/>
+      <w:r>
+        <w:t>CHAMBRE</w:t>
+      </w:r>
+      <w:bookmarkEnd w:id="13"/>
+    </w:p>
+    <w:p>
+      <w:pPr>
+        <w:tabs>
+          <w:tab w:val="left" w:pos="3080"/>
+        </w:tabs>
+        <w:spacing w:line="276" w:lineRule="auto"/>
+      </w:pPr>
+      <w:r>
+        <w:t>Pour une chambre, on a :</w:t>
       </w:r>
     </w:p>
     <w:p>
@@ -2399,7 +2396,8 @@
         <w:spacing w:line="276" w:lineRule="auto"/>
       </w:pPr>
       <w:r>
-        <w:t>type de lits (1 lit simple/2 lits simples/1 lit double/3 lits simples/1 lit simple et 1 lit double)</w:t>
+        <w:lastRenderedPageBreak/>
+        <w:t>numéro de la chambre (défini par la numérotation de l’hôtel)</w:t>
       </w:r>
     </w:p>
     <w:p>
@@ -2415,7 +2413,13 @@
         <w:spacing w:line="276" w:lineRule="auto"/>
       </w:pPr>
       <w:r>
-        <w:t>type de la salle de bain (douche/baignoire)</w:t>
+        <w:t>type (</w:t>
+      </w:r>
+      <w:r>
+        <w:t>simple/double</w:t>
+      </w:r>
+      <w:r>
+        <w:t xml:space="preserve">/triple) </w:t>
       </w:r>
     </w:p>
     <w:p>
@@ -2431,7 +2435,7 @@
         <w:spacing w:line="276" w:lineRule="auto"/>
       </w:pPr>
       <w:r>
-        <w:t>présence d’un balcon ou non</w:t>
+        <w:t>catégorie (chambre/suite)</w:t>
       </w:r>
     </w:p>
     <w:p>
@@ -2447,7 +2451,7 @@
         <w:spacing w:line="276" w:lineRule="auto"/>
       </w:pPr>
       <w:r>
-        <w:t>vue ou non</w:t>
+        <w:t>type de lits (1 lit simple/2 lits simples/1 lit double/3 lits simples/1 lit simple et 1 lit double)</w:t>
       </w:r>
     </w:p>
     <w:p>
@@ -2463,7 +2467,54 @@
         <w:spacing w:line="276" w:lineRule="auto"/>
       </w:pPr>
       <w:r>
-        <w:lastRenderedPageBreak/>
+        <w:t>type de la salle de bain (douche/baignoire)</w:t>
+      </w:r>
+    </w:p>
+    <w:p>
+      <w:pPr>
+        <w:pStyle w:val="Paragraphedeliste"/>
+        <w:numPr>
+          <w:ilvl w:val="0"/>
+          <w:numId w:val="1"/>
+        </w:numPr>
+        <w:tabs>
+          <w:tab w:val="left" w:pos="3080"/>
+        </w:tabs>
+        <w:spacing w:line="276" w:lineRule="auto"/>
+      </w:pPr>
+      <w:r>
+        <w:t>présence d’un balcon ou non</w:t>
+      </w:r>
+    </w:p>
+    <w:p>
+      <w:pPr>
+        <w:pStyle w:val="Paragraphedeliste"/>
+        <w:numPr>
+          <w:ilvl w:val="0"/>
+          <w:numId w:val="1"/>
+        </w:numPr>
+        <w:tabs>
+          <w:tab w:val="left" w:pos="3080"/>
+        </w:tabs>
+        <w:spacing w:line="276" w:lineRule="auto"/>
+      </w:pPr>
+      <w:r>
+        <w:t>vue ou non</w:t>
+      </w:r>
+    </w:p>
+    <w:p>
+      <w:pPr>
+        <w:pStyle w:val="Paragraphedeliste"/>
+        <w:numPr>
+          <w:ilvl w:val="0"/>
+          <w:numId w:val="1"/>
+        </w:numPr>
+        <w:tabs>
+          <w:tab w:val="left" w:pos="3080"/>
+        </w:tabs>
+        <w:spacing w:line="276" w:lineRule="auto"/>
+      </w:pPr>
+      <w:r>
         <w:t>fumeur ou non</w:t>
       </w:r>
     </w:p>
@@ -3233,6 +3284,7 @@
               <w:spacing w:line="276" w:lineRule="auto"/>
             </w:pPr>
             <w:r>
+              <w:lastRenderedPageBreak/>
               <w:t>Triple</w:t>
             </w:r>
           </w:p>
@@ -3369,7 +3421,6 @@
         <w:spacing w:line="276" w:lineRule="auto"/>
       </w:pPr>
       <w:r>
-        <w:lastRenderedPageBreak/>
         <w:t>connexion internet</w:t>
       </w:r>
     </w:p>
@@ -3590,6 +3641,7 @@
       <w:bookmarkStart w:id="20" w:name="_Toc317180541"/>
       <w:bookmarkEnd w:id="19"/>
       <w:r>
+        <w:lastRenderedPageBreak/>
         <w:t>Références</w:t>
       </w:r>
       <w:bookmarkEnd w:id="20"/>
@@ -3627,7 +3679,6 @@
       <w:bookmarkStart w:id="23" w:name="_Toc317180542"/>
       <w:bookmarkEnd w:id="22"/>
       <w:r>
-        <w:lastRenderedPageBreak/>
         <w:t>DESCRIPTION GÉNÉRALE</w:t>
       </w:r>
       <w:bookmarkEnd w:id="23"/>
@@ -3967,6 +4018,7 @@
         <w:spacing w:line="276" w:lineRule="auto"/>
       </w:pPr>
       <w:r>
+        <w:lastRenderedPageBreak/>
         <w:t xml:space="preserve">Le programme servant à la gestion d’un hôtel, les utilisateurs concernés ne peuvent être que les membres du personnel de l’hôtel. On suppose que le client appelle l’hôtel ou se rend directement sur place afin d’effectuer une réservation. </w:t>
       </w:r>
     </w:p>
@@ -3984,7 +4036,6 @@
         <w:jc w:val="both"/>
       </w:pPr>
       <w:r>
-        <w:lastRenderedPageBreak/>
         <w:t xml:space="preserve">Si des prix sont modifiés après réservation des chambres, aucun frais supplémentaire ne peut être demandé au client. </w:t>
       </w:r>
     </w:p>
@@ -4397,7 +4448,7 @@
                             <w:rPr>
                               <w:noProof/>
                             </w:rPr>
-                            <w:t>8</w:t>
+                            <w:t>6</w:t>
                           </w:r>
                           <w:r>
                             <w:fldChar w:fldCharType="end"/>
@@ -6701,7 +6752,7 @@
 </file>
 
 <file path=customXml/itemProps1.xml><?xml version="1.0" encoding="utf-8"?>
-<ds:datastoreItem xmlns:ds="http://schemas.openxmlformats.org/officeDocument/2006/customXml" ds:itemID="{4C4CCCD2-50E5-9042-A8F7-DA50F84BD3A0}">
+<ds:datastoreItem xmlns:ds="http://schemas.openxmlformats.org/officeDocument/2006/customXml" ds:itemID="{4F98BA53-8BD8-8B46-B74B-CA77FAF446A0}">
   <ds:schemaRefs>
     <ds:schemaRef ds:uri="http://schemas.openxmlformats.org/officeDocument/2006/bibliography"/>
   </ds:schemaRefs>

</xml_diff>